<commit_message>
Some paperwork updating for the credit request for spring 2024
</commit_message>
<xml_diff>
--- a/Paperwork/IRB submission study 3/Moral_Conviction_Manipulation_Pilot_-_Spring_2023.docx
+++ b/Paperwork/IRB submission study 3/Moral_Conviction_Manipulation_Pilot_-_Spring_2023.docx
@@ -63,6 +63,14 @@
       <w:r>
         <w:rPr/>
         <w:br/>
+      </w:r>
+      <w:r>
+        <w:rPr/>
+        <w:br/>
+      </w:r>
+      <w:r>
+        <w:rPr/>
+        <w:t xml:space="preserve">Sean X. Duan – IRB #2100125</w:t>
       </w:r>
       <w:r>
         <w:rPr/>

</xml_diff>